<commit_message>
algo szar flex hihi
</commit_message>
<xml_diff>
--- a/Szabdan/Ikt/Algoritmus visszafejtés/Alg. visszafejt.docx
+++ b/Szabdan/Ikt/Algoritmus visszafejtés/Alg. visszafejt.docx
@@ -211,7 +211,317 @@
         <w:t>Lista szűrés</w:t>
       </w:r>
     </w:p>
+    <w:p>
+      <w:r>
+        <w:rPr>
+          <w:rFonts w:asciiTheme="majorHAnsi" w:eastAsiaTheme="majorEastAsia" w:hAnsiTheme="majorHAnsi" w:cstheme="majorBidi"/>
+          <w:noProof/>
+          <w:color w:val="0F4761" w:themeColor="accent1" w:themeShade="BF"/>
+          <w:sz w:val="32"/>
+          <w:szCs w:val="32"/>
+        </w:rPr>
+        <w:drawing>
+          <wp:inline distT="0" distB="0" distL="0" distR="0" wp14:anchorId="739FCAC2" wp14:editId="56597864">
+            <wp:extent cx="5760720" cy="3663315"/>
+            <wp:effectExtent l="0" t="0" r="0" b="0"/>
+            <wp:docPr id="1947473594" name="Kép 2" descr="A képen vázlat, diagram, rajz, Műszaki rajz látható&#10;&#10;Automatikusan generált leírás"/>
+            <wp:cNvGraphicFramePr>
+              <a:graphicFrameLocks xmlns:a="http://schemas.openxmlformats.org/drawingml/2006/main" noChangeAspect="1"/>
+            </wp:cNvGraphicFramePr>
+            <a:graphic xmlns:a="http://schemas.openxmlformats.org/drawingml/2006/main">
+              <a:graphicData uri="http://schemas.openxmlformats.org/drawingml/2006/picture">
+                <pic:pic xmlns:pic="http://schemas.openxmlformats.org/drawingml/2006/picture">
+                  <pic:nvPicPr>
+                    <pic:cNvPr id="1947473594" name="Kép 2" descr="A képen vázlat, diagram, rajz, Műszaki rajz látható&#10;&#10;Automatikusan generált leírás"/>
+                    <pic:cNvPicPr/>
+                  </pic:nvPicPr>
+                  <pic:blipFill>
+                    <a:blip r:embed="rId5">
+                      <a:extLst>
+                        <a:ext uri="{28A0092B-C50C-407E-A947-70E740481C1C}">
+                          <a14:useLocalDpi xmlns:a14="http://schemas.microsoft.com/office/drawing/2010/main" val="0"/>
+                        </a:ext>
+                      </a:extLst>
+                    </a:blip>
+                    <a:stretch>
+                      <a:fillRect/>
+                    </a:stretch>
+                  </pic:blipFill>
+                  <pic:spPr>
+                    <a:xfrm>
+                      <a:off x="0" y="0"/>
+                      <a:ext cx="5760720" cy="3663315"/>
+                    </a:xfrm>
+                    <a:prstGeom prst="rect">
+                      <a:avLst/>
+                    </a:prstGeom>
+                  </pic:spPr>
+                </pic:pic>
+              </a:graphicData>
+            </a:graphic>
+          </wp:inline>
+        </w:drawing>
+      </w:r>
+    </w:p>
     <w:p/>
+    <w:p>
+      <w:r>
+        <w:br w:type="page"/>
+      </w:r>
+    </w:p>
+    <w:p>
+      <w:pPr>
+        <w:pStyle w:val="Cmsor2"/>
+      </w:pPr>
+      <w:r>
+        <w:lastRenderedPageBreak/>
+        <w:t>I-t</w:t>
+      </w:r>
+      <w:r>
+        <w:t>ő</w:t>
+      </w:r>
+      <w:r>
+        <w:t xml:space="preserve">l </w:t>
+      </w:r>
+      <w:r>
+        <w:t>kiírja</w:t>
+      </w:r>
+      <w:r>
+        <w:t xml:space="preserve"> a </w:t>
+      </w:r>
+      <w:r>
+        <w:t>Prímszámokat</w:t>
+      </w:r>
+      <w:r>
+        <w:t xml:space="preserve"> </w:t>
+      </w:r>
+    </w:p>
+    <w:p>
+      <w:r>
+        <w:t>Start</w:t>
+      </w:r>
+    </w:p>
+    <w:p>
+      <w:r>
+        <w:t>I = 10; C = 0</w:t>
+      </w:r>
+    </w:p>
+    <w:p>
+      <w:pPr>
+        <w:ind w:firstLine="708"/>
+      </w:pPr>
+      <w:r>
+        <w:t>ciklus</w:t>
+      </w:r>
+      <w:r>
+        <w:t xml:space="preserve"> C &gt;= 5</w:t>
+      </w:r>
+    </w:p>
+    <w:p>
+      <w:r>
+        <w:tab/>
+      </w:r>
+      <w:r>
+        <w:tab/>
+        <w:t>I = I+1;</w:t>
+      </w:r>
+    </w:p>
+    <w:p>
+      <w:r>
+        <w:tab/>
+      </w:r>
+      <w:r>
+        <w:tab/>
+        <w:t>K = 2</w:t>
+      </w:r>
+    </w:p>
+    <w:p>
+      <w:r>
+        <w:tab/>
+      </w:r>
+      <w:r>
+        <w:tab/>
+      </w:r>
+      <w:r>
+        <w:t xml:space="preserve">ciklus </w:t>
+      </w:r>
+      <w:r>
+        <w:t>I % K =</w:t>
+      </w:r>
+      <w:r>
+        <w:t xml:space="preserve"> 0 and K = I - 1</w:t>
+      </w:r>
+    </w:p>
+    <w:p>
+      <w:r>
+        <w:tab/>
+      </w:r>
+      <w:r>
+        <w:tab/>
+      </w:r>
+      <w:r>
+        <w:tab/>
+      </w:r>
+      <w:r>
+        <w:t>ha</w:t>
+      </w:r>
+      <w:r>
+        <w:t xml:space="preserve">  K = I – 1</w:t>
+      </w:r>
+    </w:p>
+    <w:p>
+      <w:r>
+        <w:tab/>
+      </w:r>
+      <w:r>
+        <w:tab/>
+      </w:r>
+      <w:r>
+        <w:tab/>
+      </w:r>
+      <w:r>
+        <w:tab/>
+        <w:t>Ki: I</w:t>
+      </w:r>
+    </w:p>
+    <w:p>
+      <w:r>
+        <w:tab/>
+      </w:r>
+      <w:r>
+        <w:tab/>
+      </w:r>
+      <w:r>
+        <w:tab/>
+      </w:r>
+      <w:r>
+        <w:tab/>
+        <w:t>C = C + 1</w:t>
+      </w:r>
+    </w:p>
+    <w:p>
+      <w:r>
+        <w:tab/>
+      </w:r>
+      <w:r>
+        <w:tab/>
+      </w:r>
+      <w:r>
+        <w:tab/>
+      </w:r>
+      <w:r>
+        <w:t>különben</w:t>
+      </w:r>
+      <w:r>
+        <w:t xml:space="preserve">: </w:t>
+      </w:r>
+    </w:p>
+    <w:p>
+      <w:r>
+        <w:tab/>
+      </w:r>
+      <w:r>
+        <w:tab/>
+      </w:r>
+      <w:r>
+        <w:tab/>
+      </w:r>
+      <w:r>
+        <w:tab/>
+        <w:t>K + 1</w:t>
+      </w:r>
+    </w:p>
+    <w:p>
+      <w:r>
+        <w:tab/>
+      </w:r>
+      <w:r>
+        <w:tab/>
+      </w:r>
+      <w:r>
+        <w:t>ciklus vége</w:t>
+      </w:r>
+    </w:p>
+    <w:p>
+      <w:r>
+        <w:tab/>
+      </w:r>
+      <w:r>
+        <w:t>ciklus vége</w:t>
+      </w:r>
+    </w:p>
+    <w:p>
+      <w:r>
+        <w:tab/>
+        <w:t>Stop</w:t>
+      </w:r>
+    </w:p>
+    <w:p>
+      <w:r>
+        <w:tab/>
+      </w:r>
+      <w:r>
+        <w:tab/>
+      </w:r>
+      <w:r>
+        <w:tab/>
+      </w:r>
+    </w:p>
+    <w:p>
+      <w:r>
+        <w:rPr>
+          <w:noProof/>
+        </w:rPr>
+        <w:drawing>
+          <wp:inline distT="0" distB="0" distL="0" distR="0" wp14:anchorId="240AED4A" wp14:editId="2056004E">
+            <wp:extent cx="5760720" cy="3472180"/>
+            <wp:effectExtent l="0" t="0" r="0" b="0"/>
+            <wp:docPr id="1775896178" name="Kép 3" descr="A képen diagram, Műszaki rajz, Tervrajz, sematikus rajz látható&#10;&#10;Automatikusan generált leírás"/>
+            <wp:cNvGraphicFramePr>
+              <a:graphicFrameLocks xmlns:a="http://schemas.openxmlformats.org/drawingml/2006/main" noChangeAspect="1"/>
+            </wp:cNvGraphicFramePr>
+            <a:graphic xmlns:a="http://schemas.openxmlformats.org/drawingml/2006/main">
+              <a:graphicData uri="http://schemas.openxmlformats.org/drawingml/2006/picture">
+                <pic:pic xmlns:pic="http://schemas.openxmlformats.org/drawingml/2006/picture">
+                  <pic:nvPicPr>
+                    <pic:cNvPr id="1775896178" name="Kép 3" descr="A képen diagram, Műszaki rajz, Tervrajz, sematikus rajz látható&#10;&#10;Automatikusan generált leírás"/>
+                    <pic:cNvPicPr>
+                      <a:picLocks noChangeAspect="1" noChangeArrowheads="1"/>
+                    </pic:cNvPicPr>
+                  </pic:nvPicPr>
+                  <pic:blipFill>
+                    <a:blip r:embed="rId6">
+                      <a:extLst>
+                        <a:ext uri="{28A0092B-C50C-407E-A947-70E740481C1C}">
+                          <a14:useLocalDpi xmlns:a14="http://schemas.microsoft.com/office/drawing/2010/main" val="0"/>
+                        </a:ext>
+                      </a:extLst>
+                    </a:blip>
+                    <a:srcRect/>
+                    <a:stretch>
+                      <a:fillRect/>
+                    </a:stretch>
+                  </pic:blipFill>
+                  <pic:spPr bwMode="auto">
+                    <a:xfrm>
+                      <a:off x="0" y="0"/>
+                      <a:ext cx="5760720" cy="3472180"/>
+                    </a:xfrm>
+                    <a:prstGeom prst="rect">
+                      <a:avLst/>
+                    </a:prstGeom>
+                    <a:noFill/>
+                    <a:ln>
+                      <a:noFill/>
+                    </a:ln>
+                  </pic:spPr>
+                </pic:pic>
+              </a:graphicData>
+            </a:graphic>
+          </wp:inline>
+        </w:drawing>
+      </w:r>
+    </w:p>
     <w:sectPr>
       <w:pgSz w:w="11906" w:h="16838"/>
       <w:pgMar w:top="1417" w:right="1417" w:bottom="1417" w:left="1417" w:header="708" w:footer="708" w:gutter="0"/>

</xml_diff>